<commit_message>
Remove deleted file from respiratory
</commit_message>
<xml_diff>
--- a/Adeshile_Ibraheem_CV.docx
+++ b/Adeshile_Ibraheem_CV.docx
@@ -11,7 +11,6 @@
           <w:szCs w:val="24"/>
         </w:rPr>
       </w:pPr>
-      <w:proofErr w:type="spellStart"/>
       <w:r>
         <w:rPr>
           <w:rFonts w:ascii="Times New Roman" w:eastAsia="Times New Roman" w:hAnsi="Times New Roman" w:cs="Times New Roman"/>
@@ -20,18 +19,7 @@
           <w:sz w:val="24"/>
           <w:szCs w:val="24"/>
         </w:rPr>
-        <w:t>Adeshile</w:t>
-      </w:r>
-      <w:proofErr w:type="spellEnd"/>
-      <w:r>
-        <w:rPr>
-          <w:rFonts w:ascii="Times New Roman" w:eastAsia="Times New Roman" w:hAnsi="Times New Roman" w:cs="Times New Roman"/>
-          <w:b/>
-          <w:bCs/>
-          <w:sz w:val="24"/>
-          <w:szCs w:val="24"/>
-        </w:rPr>
-        <w:t xml:space="preserve"> Ibraheem</w:t>
+        <w:t>ADESHILE IBRAHEEM</w:t>
       </w:r>
       <w:r>
         <w:rPr>
@@ -286,16 +274,45 @@
           <w:szCs w:val="24"/>
           <w:lang w:val="en-CA" w:eastAsia="en-CA"/>
         </w:rPr>
-        <w:t>one</w:t>
-      </w:r>
-      <w:r>
-        <w:rPr>
-          <w:rFonts w:ascii="Times New Roman" w:eastAsia="Times New Roman" w:hAnsi="Times New Roman" w:cs="Times New Roman"/>
-          <w:sz w:val="24"/>
-          <w:szCs w:val="24"/>
-          <w:lang w:val="en-CA" w:eastAsia="en-CA"/>
-        </w:rPr>
-        <w:t xml:space="preserve"> year of experience in frontend development. Proficient in HTML, CSS, JavaScript, SQL, WordPress, and version control with GitHub, with a strong command of Bootstrap framework. Adept at integrating design and development workflows, utilizing tools like Corel Draw, Adobe Photoshop, Balsamiq, and </w:t>
+        <w:t>2</w:t>
+      </w:r>
+      <w:r>
+        <w:rPr>
+          <w:rFonts w:ascii="Times New Roman" w:eastAsia="Times New Roman" w:hAnsi="Times New Roman" w:cs="Times New Roman"/>
+          <w:sz w:val="24"/>
+          <w:szCs w:val="24"/>
+          <w:lang w:val="en-CA" w:eastAsia="en-CA"/>
+        </w:rPr>
+        <w:t xml:space="preserve"> year</w:t>
+      </w:r>
+      <w:r>
+        <w:rPr>
+          <w:rFonts w:ascii="Times New Roman" w:eastAsia="Times New Roman" w:hAnsi="Times New Roman" w:cs="Times New Roman"/>
+          <w:sz w:val="24"/>
+          <w:szCs w:val="24"/>
+          <w:lang w:val="en-CA" w:eastAsia="en-CA"/>
+        </w:rPr>
+        <w:t>s</w:t>
+      </w:r>
+      <w:r>
+        <w:rPr>
+          <w:rFonts w:ascii="Times New Roman" w:eastAsia="Times New Roman" w:hAnsi="Times New Roman" w:cs="Times New Roman"/>
+          <w:sz w:val="24"/>
+          <w:szCs w:val="24"/>
+          <w:lang w:val="en-CA" w:eastAsia="en-CA"/>
+        </w:rPr>
+        <w:t xml:space="preserve"> of experience in frontend development. Proficient in HTML, CSS, Jav</w:t>
+      </w:r>
+      <w:bookmarkStart w:id="0" w:name="_GoBack"/>
+      <w:bookmarkEnd w:id="0"/>
+      <w:r>
+        <w:rPr>
+          <w:rFonts w:ascii="Times New Roman" w:eastAsia="Times New Roman" w:hAnsi="Times New Roman" w:cs="Times New Roman"/>
+          <w:sz w:val="24"/>
+          <w:szCs w:val="24"/>
+          <w:lang w:val="en-CA" w:eastAsia="en-CA"/>
+        </w:rPr>
+        <w:t xml:space="preserve">aScript, SQL, WordPress, and version control with GitHub, with a strong command of Bootstrap framework. Adept at integrating design and development workflows, utilizing tools like Corel Draw, Adobe Photoshop, Balsamiq, and </w:t>
       </w:r>
       <w:proofErr w:type="spellStart"/>
       <w:r>
@@ -600,6 +617,7 @@
           <w:lang w:val="en-CA" w:eastAsia="en-CA"/>
         </w:rPr>
       </w:pPr>
+      <w:bookmarkStart w:id="1" w:name="_Hlk198733315"/>
       <w:proofErr w:type="spellStart"/>
       <w:r>
         <w:rPr>
@@ -653,7 +671,29 @@
           <w:szCs w:val="24"/>
           <w:lang w:val="en-CA" w:eastAsia="en-CA"/>
         </w:rPr>
-        <w:t>Frontend Developer - Web Apps Redesigns and Maintenance</w:t>
+        <w:t>F</w:t>
+      </w:r>
+      <w:r>
+        <w:rPr>
+          <w:rFonts w:ascii="Times New Roman" w:eastAsia="Times New Roman" w:hAnsi="Times New Roman" w:cs="Times New Roman"/>
+          <w:i/>
+          <w:iCs/>
+          <w:sz w:val="24"/>
+          <w:szCs w:val="24"/>
+          <w:lang w:val="en-CA" w:eastAsia="en-CA"/>
+        </w:rPr>
+        <w:t xml:space="preserve">ront-end </w:t>
+      </w:r>
+      <w:r>
+        <w:rPr>
+          <w:rFonts w:ascii="Times New Roman" w:eastAsia="Times New Roman" w:hAnsi="Times New Roman" w:cs="Times New Roman"/>
+          <w:i/>
+          <w:iCs/>
+          <w:sz w:val="24"/>
+          <w:szCs w:val="24"/>
+          <w:lang w:val="en-CA" w:eastAsia="en-CA"/>
+        </w:rPr>
+        <w:t>Developer - E-commerce Web App Payment Features Enhancement</w:t>
       </w:r>
       <w:r>
         <w:rPr>
@@ -674,6 +714,234 @@
           <w:lang w:val="en-CA" w:eastAsia="en-CA"/>
         </w:rPr>
         <w:t>Jan 2024 - Present</w:t>
+      </w:r>
+    </w:p>
+    <w:p>
+      <w:pPr>
+        <w:numPr>
+          <w:ilvl w:val="0"/>
+          <w:numId w:val="11"/>
+        </w:numPr>
+        <w:spacing w:before="100" w:beforeAutospacing="1" w:after="100" w:afterAutospacing="1" w:line="240" w:lineRule="auto"/>
+        <w:rPr>
+          <w:rFonts w:ascii="Times New Roman" w:eastAsia="Times New Roman" w:hAnsi="Times New Roman" w:cs="Times New Roman"/>
+          <w:sz w:val="24"/>
+          <w:szCs w:val="24"/>
+          <w:lang w:val="en-CA" w:eastAsia="en-CA"/>
+        </w:rPr>
+      </w:pPr>
+      <w:r>
+        <w:rPr>
+          <w:rFonts w:ascii="Times New Roman" w:eastAsia="Times New Roman" w:hAnsi="Times New Roman" w:cs="Times New Roman"/>
+          <w:sz w:val="24"/>
+          <w:szCs w:val="24"/>
+          <w:lang w:val="en-CA" w:eastAsia="en-CA"/>
+        </w:rPr>
+        <w:t>Led the development and enhancement of robust, scalable web applications, focusing on the integration of advanced payment features for e-commerce platforms.</w:t>
+      </w:r>
+    </w:p>
+    <w:p>
+      <w:pPr>
+        <w:numPr>
+          <w:ilvl w:val="0"/>
+          <w:numId w:val="11"/>
+        </w:numPr>
+        <w:spacing w:before="100" w:beforeAutospacing="1" w:after="100" w:afterAutospacing="1" w:line="240" w:lineRule="auto"/>
+        <w:rPr>
+          <w:rFonts w:ascii="Times New Roman" w:eastAsia="Times New Roman" w:hAnsi="Times New Roman" w:cs="Times New Roman"/>
+          <w:sz w:val="24"/>
+          <w:szCs w:val="24"/>
+          <w:lang w:val="en-CA" w:eastAsia="en-CA"/>
+        </w:rPr>
+      </w:pPr>
+      <w:r>
+        <w:rPr>
+          <w:rFonts w:ascii="Times New Roman" w:eastAsia="Times New Roman" w:hAnsi="Times New Roman" w:cs="Times New Roman"/>
+          <w:sz w:val="24"/>
+          <w:szCs w:val="24"/>
+          <w:lang w:val="en-CA" w:eastAsia="en-CA"/>
+        </w:rPr>
+        <w:t>Architected and implemented frontend solutions using React.js and Bootstrap to optimize performance and user experience.</w:t>
+      </w:r>
+    </w:p>
+    <w:p>
+      <w:pPr>
+        <w:numPr>
+          <w:ilvl w:val="0"/>
+          <w:numId w:val="11"/>
+        </w:numPr>
+        <w:spacing w:before="100" w:beforeAutospacing="1" w:after="100" w:afterAutospacing="1" w:line="240" w:lineRule="auto"/>
+        <w:rPr>
+          <w:rFonts w:ascii="Times New Roman" w:eastAsia="Times New Roman" w:hAnsi="Times New Roman" w:cs="Times New Roman"/>
+          <w:sz w:val="24"/>
+          <w:szCs w:val="24"/>
+          <w:lang w:val="en-CA" w:eastAsia="en-CA"/>
+        </w:rPr>
+      </w:pPr>
+      <w:r>
+        <w:rPr>
+          <w:rFonts w:ascii="Times New Roman" w:eastAsia="Times New Roman" w:hAnsi="Times New Roman" w:cs="Times New Roman"/>
+          <w:sz w:val="24"/>
+          <w:szCs w:val="24"/>
+          <w:lang w:val="en-CA" w:eastAsia="en-CA"/>
+        </w:rPr>
+        <w:t>Conducted code reviews and optimized existing codebases to improve application performance and reduce load times by 30%.</w:t>
+      </w:r>
+    </w:p>
+    <w:p>
+      <w:pPr>
+        <w:numPr>
+          <w:ilvl w:val="0"/>
+          <w:numId w:val="11"/>
+        </w:numPr>
+        <w:spacing w:before="100" w:beforeAutospacing="1" w:after="100" w:afterAutospacing="1" w:line="240" w:lineRule="auto"/>
+        <w:rPr>
+          <w:rFonts w:ascii="Times New Roman" w:eastAsia="Times New Roman" w:hAnsi="Times New Roman" w:cs="Times New Roman"/>
+          <w:sz w:val="24"/>
+          <w:szCs w:val="24"/>
+          <w:lang w:val="en-CA" w:eastAsia="en-CA"/>
+        </w:rPr>
+      </w:pPr>
+      <w:r>
+        <w:rPr>
+          <w:rFonts w:ascii="Times New Roman" w:eastAsia="Times New Roman" w:hAnsi="Times New Roman" w:cs="Times New Roman"/>
+          <w:sz w:val="24"/>
+          <w:szCs w:val="24"/>
+          <w:lang w:val="en-CA" w:eastAsia="en-CA"/>
+        </w:rPr>
+        <w:t>Implemented security measures in compliance with industry standards (e.g., OWASP) to protect sensitive user data and ensure application reliability.</w:t>
+      </w:r>
+    </w:p>
+    <w:p>
+      <w:pPr>
+        <w:numPr>
+          <w:ilvl w:val="0"/>
+          <w:numId w:val="11"/>
+        </w:numPr>
+        <w:spacing w:before="100" w:beforeAutospacing="1" w:after="100" w:afterAutospacing="1" w:line="240" w:lineRule="auto"/>
+        <w:rPr>
+          <w:rFonts w:ascii="Times New Roman" w:eastAsia="Times New Roman" w:hAnsi="Times New Roman" w:cs="Times New Roman"/>
+          <w:sz w:val="24"/>
+          <w:szCs w:val="24"/>
+          <w:lang w:val="en-CA" w:eastAsia="en-CA"/>
+        </w:rPr>
+      </w:pPr>
+      <w:r>
+        <w:rPr>
+          <w:rFonts w:ascii="Times New Roman" w:eastAsia="Times New Roman" w:hAnsi="Times New Roman" w:cs="Times New Roman"/>
+          <w:sz w:val="24"/>
+          <w:szCs w:val="24"/>
+          <w:lang w:val="en-CA" w:eastAsia="en-CA"/>
+        </w:rPr>
+        <w:t>Utilized GitHub for version control, managing branches, and facilitating team collaboration on multiple concurrent projects.</w:t>
+      </w:r>
+    </w:p>
+    <w:p>
+      <w:pPr>
+        <w:spacing w:before="100" w:beforeAutospacing="1" w:after="100" w:afterAutospacing="1" w:line="240" w:lineRule="auto"/>
+        <w:rPr>
+          <w:rFonts w:ascii="Times New Roman" w:eastAsia="Times New Roman" w:hAnsi="Times New Roman" w:cs="Times New Roman"/>
+          <w:sz w:val="24"/>
+          <w:szCs w:val="24"/>
+          <w:lang w:val="en-CA" w:eastAsia="en-CA"/>
+        </w:rPr>
+      </w:pPr>
+      <w:proofErr w:type="spellStart"/>
+      <w:r>
+        <w:rPr>
+          <w:rFonts w:ascii="Times New Roman" w:eastAsia="Times New Roman" w:hAnsi="Times New Roman" w:cs="Times New Roman"/>
+          <w:b/>
+          <w:bCs/>
+          <w:sz w:val="24"/>
+          <w:szCs w:val="24"/>
+          <w:lang w:val="en-CA" w:eastAsia="en-CA"/>
+        </w:rPr>
+        <w:t>Worldlink</w:t>
+      </w:r>
+      <w:proofErr w:type="spellEnd"/>
+      <w:r>
+        <w:rPr>
+          <w:rFonts w:ascii="Times New Roman" w:eastAsia="Times New Roman" w:hAnsi="Times New Roman" w:cs="Times New Roman"/>
+          <w:b/>
+          <w:bCs/>
+          <w:sz w:val="24"/>
+          <w:szCs w:val="24"/>
+          <w:lang w:val="en-CA" w:eastAsia="en-CA"/>
+        </w:rPr>
+        <w:t xml:space="preserve"> ICT Institute | Lagos, Nigeria</w:t>
+      </w:r>
+      <w:r>
+        <w:rPr>
+          <w:rFonts w:ascii="Times New Roman" w:eastAsia="Times New Roman" w:hAnsi="Times New Roman" w:cs="Times New Roman"/>
+          <w:sz w:val="24"/>
+          <w:szCs w:val="24"/>
+          <w:lang w:val="en-CA" w:eastAsia="en-CA"/>
+        </w:rPr>
+        <w:br/>
+      </w:r>
+      <w:r>
+        <w:rPr>
+          <w:rFonts w:ascii="Times New Roman" w:eastAsia="Times New Roman" w:hAnsi="Times New Roman" w:cs="Times New Roman"/>
+          <w:i/>
+          <w:iCs/>
+          <w:sz w:val="24"/>
+          <w:szCs w:val="24"/>
+          <w:lang w:val="en-CA" w:eastAsia="en-CA"/>
+        </w:rPr>
+        <w:t>Frontend Developer - E-commerce Web Apps Redesigns and Maintenance</w:t>
+      </w:r>
+      <w:r>
+        <w:rPr>
+          <w:rFonts w:ascii="Times New Roman" w:eastAsia="Times New Roman" w:hAnsi="Times New Roman" w:cs="Times New Roman"/>
+          <w:sz w:val="24"/>
+          <w:szCs w:val="24"/>
+          <w:lang w:val="en-CA" w:eastAsia="en-CA"/>
+        </w:rPr>
+        <w:br/>
+      </w:r>
+      <w:r>
+        <w:rPr>
+          <w:rFonts w:ascii="Times New Roman" w:eastAsia="Times New Roman" w:hAnsi="Times New Roman" w:cs="Times New Roman"/>
+          <w:b/>
+          <w:bCs/>
+          <w:sz w:val="24"/>
+          <w:szCs w:val="24"/>
+          <w:lang w:val="en-CA" w:eastAsia="en-CA"/>
+        </w:rPr>
+        <w:t>Jan 202</w:t>
+      </w:r>
+      <w:r>
+        <w:rPr>
+          <w:rFonts w:ascii="Times New Roman" w:eastAsia="Times New Roman" w:hAnsi="Times New Roman" w:cs="Times New Roman"/>
+          <w:b/>
+          <w:bCs/>
+          <w:sz w:val="24"/>
+          <w:szCs w:val="24"/>
+          <w:lang w:val="en-CA" w:eastAsia="en-CA"/>
+        </w:rPr>
+        <w:t>3</w:t>
+      </w:r>
+      <w:r>
+        <w:rPr>
+          <w:rFonts w:ascii="Times New Roman" w:eastAsia="Times New Roman" w:hAnsi="Times New Roman" w:cs="Times New Roman"/>
+          <w:b/>
+          <w:bCs/>
+          <w:sz w:val="24"/>
+          <w:szCs w:val="24"/>
+          <w:lang w:val="en-CA" w:eastAsia="en-CA"/>
+        </w:rPr>
+        <w:t xml:space="preserve"> - Dec 202</w:t>
+      </w:r>
+      <w:r>
+        <w:rPr>
+          <w:rFonts w:ascii="Times New Roman" w:eastAsia="Times New Roman" w:hAnsi="Times New Roman" w:cs="Times New Roman"/>
+          <w:b/>
+          <w:bCs/>
+          <w:sz w:val="24"/>
+          <w:szCs w:val="24"/>
+          <w:lang w:val="en-CA" w:eastAsia="en-CA"/>
+        </w:rPr>
+        <w:t>4</w:t>
       </w:r>
     </w:p>
     <w:p>
@@ -745,6 +1013,7 @@
           <w:szCs w:val="24"/>
           <w:lang w:val="en-CA" w:eastAsia="en-CA"/>
         </w:rPr>
+        <w:lastRenderedPageBreak/>
         <w:t>Conducted A/B testing and performance optimization, resulting in a 20% increase in user engagement and a 15% reduction in bounce rates.</w:t>
       </w:r>
     </w:p>
@@ -826,7 +1095,6 @@
           <w:lang w:val="en-CA" w:eastAsia="en-CA"/>
         </w:rPr>
       </w:pPr>
-      <w:proofErr w:type="spellStart"/>
       <w:r>
         <w:rPr>
           <w:rFonts w:ascii="Times New Roman" w:eastAsia="Times New Roman" w:hAnsi="Times New Roman" w:cs="Times New Roman"/>
@@ -836,9 +1104,9 @@
           <w:szCs w:val="24"/>
           <w:lang w:val="en-CA" w:eastAsia="en-CA"/>
         </w:rPr>
-        <w:t>Worldlink</w:t>
-      </w:r>
-      <w:proofErr w:type="spellEnd"/>
+        <w:t xml:space="preserve">The </w:t>
+      </w:r>
+      <w:proofErr w:type="spellStart"/>
       <w:r>
         <w:rPr>
           <w:rFonts w:ascii="Times New Roman" w:eastAsia="Times New Roman" w:hAnsi="Times New Roman" w:cs="Times New Roman"/>
@@ -848,7 +1116,19 @@
           <w:szCs w:val="24"/>
           <w:lang w:val="en-CA" w:eastAsia="en-CA"/>
         </w:rPr>
-        <w:t xml:space="preserve"> ICT Institute | Lagos, Nigeria</w:t>
+        <w:t>Trillionbucks</w:t>
+      </w:r>
+      <w:proofErr w:type="spellEnd"/>
+      <w:r>
+        <w:rPr>
+          <w:rFonts w:ascii="Times New Roman" w:eastAsia="Times New Roman" w:hAnsi="Times New Roman" w:cs="Times New Roman"/>
+          <w:b/>
+          <w:bCs/>
+          <w:sz w:val="24"/>
+          <w:szCs w:val="24"/>
+          <w:lang w:val="en-CA" w:eastAsia="en-CA"/>
+        </w:rPr>
+        <w:t xml:space="preserve"> Company Ltd | Lagos, Nigeria</w:t>
       </w:r>
       <w:r>
         <w:rPr>
@@ -899,7 +1179,7 @@
           <w:szCs w:val="24"/>
           <w:lang w:val="en-CA" w:eastAsia="en-CA"/>
         </w:rPr>
-        <w:t>4</w:t>
+        <w:t>3</w:t>
       </w:r>
     </w:p>
     <w:p>
@@ -971,7 +1251,6 @@
           <w:szCs w:val="24"/>
           <w:lang w:val="en-CA" w:eastAsia="en-CA"/>
         </w:rPr>
-        <w:lastRenderedPageBreak/>
         <w:t>Managed multiple design projects simultaneously, delivering high-quality content on time and within budget.</w:t>
       </w:r>
     </w:p>
@@ -1006,18 +1285,7 @@
           <w:szCs w:val="24"/>
           <w:lang w:val="en-CA" w:eastAsia="en-CA"/>
         </w:rPr>
-        <w:t>Power</w:t>
-      </w:r>
-      <w:bookmarkStart w:id="0" w:name="_GoBack"/>
-      <w:bookmarkEnd w:id="0"/>
-      <w:r>
-        <w:rPr>
-          <w:rFonts w:ascii="Times New Roman" w:eastAsia="Times New Roman" w:hAnsi="Times New Roman" w:cs="Times New Roman"/>
-          <w:sz w:val="24"/>
-          <w:szCs w:val="24"/>
-          <w:lang w:val="en-CA" w:eastAsia="en-CA"/>
-        </w:rPr>
-        <w:t>BI</w:t>
+        <w:t>PowerBI</w:t>
       </w:r>
       <w:proofErr w:type="spellEnd"/>
       <w:r>
@@ -1053,6 +1321,7 @@
         </w:rPr>
         <w:t>Utilized Corel Draw and Adobe Photoshop to create high-quality designs for various digital and print media needs.</w:t>
       </w:r>
+      <w:bookmarkEnd w:id="1"/>
     </w:p>
     <w:p>
       <w:pPr>
@@ -1106,6 +1375,8 @@
         <w:spacing w:before="100" w:beforeAutospacing="1" w:after="100" w:afterAutospacing="1" w:line="240" w:lineRule="auto"/>
         <w:rPr>
           <w:rFonts w:ascii="Times New Roman" w:eastAsia="Times New Roman" w:hAnsi="Times New Roman" w:cs="Times New Roman"/>
+          <w:i/>
+          <w:iCs/>
           <w:sz w:val="24"/>
           <w:szCs w:val="24"/>
           <w:lang w:val="en-CA" w:eastAsia="en-CA"/>
@@ -1172,7 +1443,7 @@
           <w:szCs w:val="24"/>
           <w:lang w:val="en-CA" w:eastAsia="en-CA"/>
         </w:rPr>
-        <w:t>BSc. in Computer Science</w:t>
+        <w:t>Diploma in IT-Networking</w:t>
       </w:r>
       <w:r>
         <w:rPr>
@@ -1182,7 +1453,7 @@
           <w:lang w:val="en-CA" w:eastAsia="en-CA"/>
         </w:rPr>
         <w:br/>
-        <w:t>Nnamdi Azikiwe University - Nigeria</w:t>
+        <w:t>QUALIFI Education - United Kingdom</w:t>
       </w:r>
       <w:r>
         <w:rPr>
@@ -1202,7 +1473,40 @@
           <w:szCs w:val="24"/>
           <w:lang w:val="en-CA" w:eastAsia="en-CA"/>
         </w:rPr>
-        <w:t>Graduated: Sep 2018</w:t>
+        <w:t xml:space="preserve">Graduated: </w:t>
+      </w:r>
+      <w:r>
+        <w:rPr>
+          <w:rFonts w:ascii="Times New Roman" w:eastAsia="Times New Roman" w:hAnsi="Times New Roman" w:cs="Times New Roman"/>
+          <w:i/>
+          <w:iCs/>
+          <w:sz w:val="24"/>
+          <w:szCs w:val="24"/>
+          <w:lang w:val="en-CA" w:eastAsia="en-CA"/>
+        </w:rPr>
+        <w:t>October</w:t>
+      </w:r>
+      <w:r>
+        <w:rPr>
+          <w:rFonts w:ascii="Times New Roman" w:eastAsia="Times New Roman" w:hAnsi="Times New Roman" w:cs="Times New Roman"/>
+          <w:i/>
+          <w:iCs/>
+          <w:sz w:val="24"/>
+          <w:szCs w:val="24"/>
+          <w:lang w:val="en-CA" w:eastAsia="en-CA"/>
+        </w:rPr>
+        <w:t xml:space="preserve"> 20</w:t>
+      </w:r>
+      <w:r>
+        <w:rPr>
+          <w:rFonts w:ascii="Times New Roman" w:eastAsia="Times New Roman" w:hAnsi="Times New Roman" w:cs="Times New Roman"/>
+          <w:i/>
+          <w:iCs/>
+          <w:sz w:val="24"/>
+          <w:szCs w:val="24"/>
+          <w:lang w:val="en-CA" w:eastAsia="en-CA"/>
+        </w:rPr>
+        <w:t>19</w:t>
       </w:r>
     </w:p>
     <w:p>
@@ -1275,7 +1579,29 @@
           <w:szCs w:val="24"/>
           <w:lang w:val="en-CA" w:eastAsia="en-CA"/>
         </w:rPr>
-        <w:t>Full Stack Software Developer</w:t>
+        <w:t>F</w:t>
+      </w:r>
+      <w:r>
+        <w:rPr>
+          <w:rFonts w:ascii="Times New Roman" w:eastAsia="Times New Roman" w:hAnsi="Times New Roman" w:cs="Times New Roman"/>
+          <w:b/>
+          <w:bCs/>
+          <w:sz w:val="24"/>
+          <w:szCs w:val="24"/>
+          <w:lang w:val="en-CA" w:eastAsia="en-CA"/>
+        </w:rPr>
+        <w:t>ront-end</w:t>
+      </w:r>
+      <w:r>
+        <w:rPr>
+          <w:rFonts w:ascii="Times New Roman" w:eastAsia="Times New Roman" w:hAnsi="Times New Roman" w:cs="Times New Roman"/>
+          <w:b/>
+          <w:bCs/>
+          <w:sz w:val="24"/>
+          <w:szCs w:val="24"/>
+          <w:lang w:val="en-CA" w:eastAsia="en-CA"/>
+        </w:rPr>
+        <w:t xml:space="preserve"> Software Developer</w:t>
       </w:r>
       <w:r>
         <w:rPr>
@@ -1422,6 +1748,30 @@
           <w:lang w:val="en-CA" w:eastAsia="en-CA"/>
         </w:rPr>
         <w:t>English: Fluent</w:t>
+      </w:r>
+    </w:p>
+    <w:p>
+      <w:pPr>
+        <w:numPr>
+          <w:ilvl w:val="0"/>
+          <w:numId w:val="15"/>
+        </w:numPr>
+        <w:spacing w:before="100" w:beforeAutospacing="1" w:after="100" w:afterAutospacing="1" w:line="240" w:lineRule="auto"/>
+        <w:rPr>
+          <w:rFonts w:ascii="Times New Roman" w:eastAsia="Times New Roman" w:hAnsi="Times New Roman" w:cs="Times New Roman"/>
+          <w:sz w:val="24"/>
+          <w:szCs w:val="24"/>
+          <w:lang w:val="en-CA" w:eastAsia="en-CA"/>
+        </w:rPr>
+      </w:pPr>
+      <w:r>
+        <w:rPr>
+          <w:rFonts w:ascii="Times New Roman" w:eastAsia="Times New Roman" w:hAnsi="Times New Roman" w:cs="Times New Roman"/>
+          <w:sz w:val="24"/>
+          <w:szCs w:val="24"/>
+          <w:lang w:val="en-CA" w:eastAsia="en-CA"/>
+        </w:rPr>
+        <w:t>Yoruba: Fluent</w:t>
       </w:r>
     </w:p>
     <w:p>

</xml_diff>

<commit_message>
update Adeshile_Ibraheem_CV.dox index.html style.css
</commit_message>
<xml_diff>
--- a/Adeshile_Ibraheem_CV.docx
+++ b/Adeshile_Ibraheem_CV.docx
@@ -11,6 +11,8 @@
           <w:szCs w:val="24"/>
         </w:rPr>
       </w:pPr>
+      <w:bookmarkStart w:id="0" w:name="_GoBack"/>
+      <w:bookmarkEnd w:id="0"/>
       <w:r>
         <w:rPr>
           <w:rFonts w:ascii="Times New Roman" w:eastAsia="Times New Roman" w:hAnsi="Times New Roman" w:cs="Times New Roman"/>
@@ -218,17 +220,7 @@
           <w:szCs w:val="24"/>
           <w:lang w:val="en-CA" w:eastAsia="en-CA"/>
         </w:rPr>
-        <w:t>front-</w:t>
-      </w:r>
-      <w:proofErr w:type="gramStart"/>
-      <w:r>
-        <w:rPr>
-          <w:rFonts w:ascii="Times New Roman" w:eastAsia="Times New Roman" w:hAnsi="Times New Roman" w:cs="Times New Roman"/>
-          <w:sz w:val="24"/>
-          <w:szCs w:val="24"/>
-          <w:lang w:val="en-CA" w:eastAsia="en-CA"/>
-        </w:rPr>
-        <w:t xml:space="preserve">end </w:t>
+        <w:t xml:space="preserve">front-end </w:t>
       </w:r>
       <w:r>
         <w:rPr>
@@ -255,17 +247,7 @@
           <w:szCs w:val="24"/>
           <w:lang w:val="en-CA" w:eastAsia="en-CA"/>
         </w:rPr>
-        <w:t>eveloper</w:t>
-      </w:r>
-      <w:proofErr w:type="gramEnd"/>
-      <w:r>
-        <w:rPr>
-          <w:rFonts w:ascii="Times New Roman" w:eastAsia="Times New Roman" w:hAnsi="Times New Roman" w:cs="Times New Roman"/>
-          <w:sz w:val="24"/>
-          <w:szCs w:val="24"/>
-          <w:lang w:val="en-CA" w:eastAsia="en-CA"/>
-        </w:rPr>
-        <w:t xml:space="preserve"> with over </w:t>
+        <w:t xml:space="preserve">eveloper with over </w:t>
       </w:r>
       <w:r>
         <w:rPr>
@@ -301,58 +283,16 @@
           <w:szCs w:val="24"/>
           <w:lang w:val="en-CA" w:eastAsia="en-CA"/>
         </w:rPr>
-        <w:t xml:space="preserve"> of experience in frontend development. Proficient in HTML, CSS, Jav</w:t>
-      </w:r>
-      <w:bookmarkStart w:id="0" w:name="_GoBack"/>
-      <w:bookmarkEnd w:id="0"/>
-      <w:r>
-        <w:rPr>
-          <w:rFonts w:ascii="Times New Roman" w:eastAsia="Times New Roman" w:hAnsi="Times New Roman" w:cs="Times New Roman"/>
-          <w:sz w:val="24"/>
-          <w:szCs w:val="24"/>
-          <w:lang w:val="en-CA" w:eastAsia="en-CA"/>
-        </w:rPr>
-        <w:t xml:space="preserve">aScript, SQL, WordPress, and version control with GitHub, with a strong command of Bootstrap framework. Adept at integrating design and development workflows, utilizing tools like Corel Draw, Adobe Photoshop, Balsamiq, and </w:t>
-      </w:r>
-      <w:proofErr w:type="spellStart"/>
-      <w:r>
-        <w:rPr>
-          <w:rFonts w:ascii="Times New Roman" w:eastAsia="Times New Roman" w:hAnsi="Times New Roman" w:cs="Times New Roman"/>
-          <w:sz w:val="24"/>
-          <w:szCs w:val="24"/>
-          <w:lang w:val="en-CA" w:eastAsia="en-CA"/>
-        </w:rPr>
-        <w:t>Figma</w:t>
-      </w:r>
-      <w:proofErr w:type="spellEnd"/>
-      <w:r>
-        <w:rPr>
-          <w:rFonts w:ascii="Times New Roman" w:eastAsia="Times New Roman" w:hAnsi="Times New Roman" w:cs="Times New Roman"/>
-          <w:sz w:val="24"/>
-          <w:szCs w:val="24"/>
-          <w:lang w:val="en-CA" w:eastAsia="en-CA"/>
-        </w:rPr>
-        <w:t xml:space="preserve">. Proven ability to drive innovation and efficiency across diverse projects. Currently employed at </w:t>
-      </w:r>
-      <w:proofErr w:type="spellStart"/>
-      <w:r>
-        <w:rPr>
-          <w:rFonts w:ascii="Times New Roman" w:eastAsia="Times New Roman" w:hAnsi="Times New Roman" w:cs="Times New Roman"/>
-          <w:sz w:val="24"/>
-          <w:szCs w:val="24"/>
-          <w:lang w:val="en-CA" w:eastAsia="en-CA"/>
-        </w:rPr>
-        <w:t>Maft</w:t>
-      </w:r>
-      <w:proofErr w:type="spellEnd"/>
-      <w:r>
-        <w:rPr>
-          <w:rFonts w:ascii="Times New Roman" w:eastAsia="Times New Roman" w:hAnsi="Times New Roman" w:cs="Times New Roman"/>
-          <w:sz w:val="24"/>
-          <w:szCs w:val="24"/>
-          <w:lang w:val="en-CA" w:eastAsia="en-CA"/>
-        </w:rPr>
-        <w:t xml:space="preserve"> Technology Consultant</w:t>
+        <w:t xml:space="preserve"> of experience in frontend development. Proficient in HTML, CSS, JavaScript, SQL, WordPress, and version control with GitHub, with a strong command of Bootstrap framework. Adept at integrating design and development workflows, utilizing tools like Corel Draw, Adobe Photoshop, Balsamiq, and Figma. Proven ability to drive innovation and efficiency across diverse projects. Currently employed at </w:t>
+      </w:r>
+      <w:r>
+        <w:rPr>
+          <w:rFonts w:ascii="Times New Roman" w:eastAsia="Times New Roman" w:hAnsi="Times New Roman" w:cs="Times New Roman"/>
+          <w:sz w:val="24"/>
+          <w:szCs w:val="24"/>
+          <w:lang w:val="en-CA" w:eastAsia="en-CA"/>
+        </w:rPr>
+        <w:t>Maft Technology Consultant</w:t>
       </w:r>
       <w:r>
         <w:rPr>
@@ -439,19 +379,8 @@
           <w:szCs w:val="24"/>
           <w:lang w:val="en-CA" w:eastAsia="en-CA"/>
         </w:rPr>
-        <w:t xml:space="preserve"> HTML, CSS, JavaScript, SQL, WordPress, GitHub, </w:t>
-      </w:r>
-      <w:proofErr w:type="spellStart"/>
-      <w:r>
-        <w:rPr>
-          <w:rFonts w:ascii="Times New Roman" w:eastAsia="Times New Roman" w:hAnsi="Times New Roman" w:cs="Times New Roman"/>
-          <w:sz w:val="24"/>
-          <w:szCs w:val="24"/>
-          <w:lang w:val="en-CA" w:eastAsia="en-CA"/>
-        </w:rPr>
-        <w:t>PowerBI</w:t>
-      </w:r>
-      <w:proofErr w:type="spellEnd"/>
+        <w:t xml:space="preserve"> HTML, CSS, JavaScript, SQL, WordPress, GitHub, PowerBI</w:t>
+      </w:r>
       <w:r>
         <w:rPr>
           <w:rFonts w:ascii="Times New Roman" w:eastAsia="Times New Roman" w:hAnsi="Times New Roman" w:cs="Times New Roman"/>
@@ -508,27 +437,7 @@
           <w:szCs w:val="24"/>
           <w:lang w:val="en-CA" w:eastAsia="en-CA"/>
         </w:rPr>
-        <w:t xml:space="preserve"> Corel Draw, Adobe Photoshop, </w:t>
-      </w:r>
-      <w:proofErr w:type="spellStart"/>
-      <w:r>
-        <w:rPr>
-          <w:rFonts w:ascii="Times New Roman" w:eastAsia="Times New Roman" w:hAnsi="Times New Roman" w:cs="Times New Roman"/>
-          <w:sz w:val="24"/>
-          <w:szCs w:val="24"/>
-          <w:lang w:val="en-CA" w:eastAsia="en-CA"/>
-        </w:rPr>
-        <w:t>Figma</w:t>
-      </w:r>
-      <w:proofErr w:type="spellEnd"/>
-      <w:r>
-        <w:rPr>
-          <w:rFonts w:ascii="Times New Roman" w:eastAsia="Times New Roman" w:hAnsi="Times New Roman" w:cs="Times New Roman"/>
-          <w:sz w:val="24"/>
-          <w:szCs w:val="24"/>
-          <w:lang w:val="en-CA" w:eastAsia="en-CA"/>
-        </w:rPr>
-        <w:t>, Balsamiq</w:t>
+        <w:t xml:space="preserve"> Corel Draw, Adobe Photoshop, Figma, Balsamiq</w:t>
       </w:r>
       <w:r>
         <w:rPr>
@@ -618,7 +527,6 @@
         </w:rPr>
       </w:pPr>
       <w:bookmarkStart w:id="1" w:name="_Hlk198733315"/>
-      <w:proofErr w:type="spellStart"/>
       <w:r>
         <w:rPr>
           <w:rFonts w:ascii="Times New Roman" w:eastAsia="Times New Roman" w:hAnsi="Times New Roman" w:cs="Times New Roman"/>
@@ -628,19 +536,7 @@
           <w:szCs w:val="24"/>
           <w:lang w:val="en-CA" w:eastAsia="en-CA"/>
         </w:rPr>
-        <w:t>Maft</w:t>
-      </w:r>
-      <w:proofErr w:type="spellEnd"/>
-      <w:r>
-        <w:rPr>
-          <w:rFonts w:ascii="Times New Roman" w:eastAsia="Times New Roman" w:hAnsi="Times New Roman" w:cs="Times New Roman"/>
-          <w:b/>
-          <w:bCs/>
-          <w:sz w:val="24"/>
-          <w:szCs w:val="24"/>
-          <w:lang w:val="en-CA" w:eastAsia="en-CA"/>
-        </w:rPr>
-        <w:t xml:space="preserve"> Technology Consultant QFZ LLC</w:t>
+        <w:t>Maft Technology Consultant QFZ LLC</w:t>
       </w:r>
       <w:r>
         <w:rPr>
@@ -846,7 +742,6 @@
           <w:lang w:val="en-CA" w:eastAsia="en-CA"/>
         </w:rPr>
       </w:pPr>
-      <w:proofErr w:type="spellStart"/>
       <w:r>
         <w:rPr>
           <w:rFonts w:ascii="Times New Roman" w:eastAsia="Times New Roman" w:hAnsi="Times New Roman" w:cs="Times New Roman"/>
@@ -856,19 +751,7 @@
           <w:szCs w:val="24"/>
           <w:lang w:val="en-CA" w:eastAsia="en-CA"/>
         </w:rPr>
-        <w:t>Worldlink</w:t>
-      </w:r>
-      <w:proofErr w:type="spellEnd"/>
-      <w:r>
-        <w:rPr>
-          <w:rFonts w:ascii="Times New Roman" w:eastAsia="Times New Roman" w:hAnsi="Times New Roman" w:cs="Times New Roman"/>
-          <w:b/>
-          <w:bCs/>
-          <w:sz w:val="24"/>
-          <w:szCs w:val="24"/>
-          <w:lang w:val="en-CA" w:eastAsia="en-CA"/>
-        </w:rPr>
-        <w:t xml:space="preserve"> ICT Institute | Lagos, Nigeria</w:t>
+        <w:t>Worldlink ICT Institute | Lagos, Nigeria</w:t>
       </w:r>
       <w:r>
         <w:rPr>
@@ -1038,27 +921,7 @@
           <w:szCs w:val="24"/>
           <w:lang w:val="en-CA" w:eastAsia="en-CA"/>
         </w:rPr>
-        <w:t xml:space="preserve">Created wireframes and interactive prototypes using </w:t>
-      </w:r>
-      <w:proofErr w:type="spellStart"/>
-      <w:r>
-        <w:rPr>
-          <w:rFonts w:ascii="Times New Roman" w:eastAsia="Times New Roman" w:hAnsi="Times New Roman" w:cs="Times New Roman"/>
-          <w:sz w:val="24"/>
-          <w:szCs w:val="24"/>
-          <w:lang w:val="en-CA" w:eastAsia="en-CA"/>
-        </w:rPr>
-        <w:t>Figma</w:t>
-      </w:r>
-      <w:proofErr w:type="spellEnd"/>
-      <w:r>
-        <w:rPr>
-          <w:rFonts w:ascii="Times New Roman" w:eastAsia="Times New Roman" w:hAnsi="Times New Roman" w:cs="Times New Roman"/>
-          <w:sz w:val="24"/>
-          <w:szCs w:val="24"/>
-          <w:lang w:val="en-CA" w:eastAsia="en-CA"/>
-        </w:rPr>
-        <w:t>, streamlining the design approval process and improving the user experience.</w:t>
+        <w:t>Created wireframes and interactive prototypes using Figma, streamlining the design approval process and improving the user experience.</w:t>
       </w:r>
     </w:p>
     <w:p>
@@ -1104,31 +967,7 @@
           <w:szCs w:val="24"/>
           <w:lang w:val="en-CA" w:eastAsia="en-CA"/>
         </w:rPr>
-        <w:t xml:space="preserve">The </w:t>
-      </w:r>
-      <w:proofErr w:type="spellStart"/>
-      <w:r>
-        <w:rPr>
-          <w:rFonts w:ascii="Times New Roman" w:eastAsia="Times New Roman" w:hAnsi="Times New Roman" w:cs="Times New Roman"/>
-          <w:b/>
-          <w:bCs/>
-          <w:sz w:val="24"/>
-          <w:szCs w:val="24"/>
-          <w:lang w:val="en-CA" w:eastAsia="en-CA"/>
-        </w:rPr>
-        <w:t>Trillionbucks</w:t>
-      </w:r>
-      <w:proofErr w:type="spellEnd"/>
-      <w:r>
-        <w:rPr>
-          <w:rFonts w:ascii="Times New Roman" w:eastAsia="Times New Roman" w:hAnsi="Times New Roman" w:cs="Times New Roman"/>
-          <w:b/>
-          <w:bCs/>
-          <w:sz w:val="24"/>
-          <w:szCs w:val="24"/>
-          <w:lang w:val="en-CA" w:eastAsia="en-CA"/>
-        </w:rPr>
-        <w:t xml:space="preserve"> Company Ltd | Lagos, Nigeria</w:t>
+        <w:t>The Trillionbucks Company Ltd | Lagos, Nigeria</w:t>
       </w:r>
       <w:r>
         <w:rPr>
@@ -1275,27 +1114,7 @@
           <w:szCs w:val="24"/>
           <w:lang w:val="en-CA" w:eastAsia="en-CA"/>
         </w:rPr>
-        <w:t xml:space="preserve">Developed interactive dashboards using </w:t>
-      </w:r>
-      <w:proofErr w:type="spellStart"/>
-      <w:r>
-        <w:rPr>
-          <w:rFonts w:ascii="Times New Roman" w:eastAsia="Times New Roman" w:hAnsi="Times New Roman" w:cs="Times New Roman"/>
-          <w:sz w:val="24"/>
-          <w:szCs w:val="24"/>
-          <w:lang w:val="en-CA" w:eastAsia="en-CA"/>
-        </w:rPr>
-        <w:t>PowerBI</w:t>
-      </w:r>
-      <w:proofErr w:type="spellEnd"/>
-      <w:r>
-        <w:rPr>
-          <w:rFonts w:ascii="Times New Roman" w:eastAsia="Times New Roman" w:hAnsi="Times New Roman" w:cs="Times New Roman"/>
-          <w:sz w:val="24"/>
-          <w:szCs w:val="24"/>
-          <w:lang w:val="en-CA" w:eastAsia="en-CA"/>
-        </w:rPr>
-        <w:t xml:space="preserve"> to monitor website traffic, user behavior, and social media performance, providing actionable insights to stakeholders.</w:t>
+        <w:t>Developed interactive dashboards using PowerBI to monitor website traffic, user behavior, and social media performance, providing actionable insights to stakeholders.</w:t>
       </w:r>
     </w:p>
     <w:p>
@@ -1610,27 +1429,7 @@
           <w:szCs w:val="24"/>
           <w:lang w:val="en-CA" w:eastAsia="en-CA"/>
         </w:rPr>
-        <w:t xml:space="preserve"> - </w:t>
-      </w:r>
-      <w:proofErr w:type="spellStart"/>
-      <w:r>
-        <w:rPr>
-          <w:rFonts w:ascii="Times New Roman" w:eastAsia="Times New Roman" w:hAnsi="Times New Roman" w:cs="Times New Roman"/>
-          <w:sz w:val="24"/>
-          <w:szCs w:val="24"/>
-          <w:lang w:val="en-CA" w:eastAsia="en-CA"/>
-        </w:rPr>
-        <w:t>Andela</w:t>
-      </w:r>
-      <w:proofErr w:type="spellEnd"/>
-      <w:r>
-        <w:rPr>
-          <w:rFonts w:ascii="Times New Roman" w:eastAsia="Times New Roman" w:hAnsi="Times New Roman" w:cs="Times New Roman"/>
-          <w:sz w:val="24"/>
-          <w:szCs w:val="24"/>
-          <w:lang w:val="en-CA" w:eastAsia="en-CA"/>
-        </w:rPr>
-        <w:t xml:space="preserve"> Coding Bootcamp</w:t>
+        <w:t xml:space="preserve"> - Andela Coding Bootcamp</w:t>
       </w:r>
     </w:p>
     <w:p>
@@ -1665,19 +1464,8 @@
           <w:szCs w:val="24"/>
           <w:lang w:val="en-CA" w:eastAsia="en-CA"/>
         </w:rPr>
-        <w:t xml:space="preserve"> - </w:t>
-      </w:r>
-      <w:proofErr w:type="spellStart"/>
-      <w:r>
-        <w:rPr>
-          <w:rFonts w:ascii="Times New Roman" w:eastAsia="Times New Roman" w:hAnsi="Times New Roman" w:cs="Times New Roman"/>
-          <w:sz w:val="24"/>
-          <w:szCs w:val="24"/>
-          <w:lang w:val="en-CA" w:eastAsia="en-CA"/>
-        </w:rPr>
-        <w:t>Makintouch</w:t>
-      </w:r>
-      <w:proofErr w:type="spellEnd"/>
+        <w:t xml:space="preserve"> - Makintouch</w:t>
+      </w:r>
     </w:p>
     <w:p>
       <w:pPr>
@@ -1777,12 +1565,25 @@
     <w:p>
       <w:pPr>
         <w:spacing w:before="100" w:beforeAutospacing="1" w:after="100" w:afterAutospacing="1" w:line="240" w:lineRule="auto"/>
-        <w:rPr>
-          <w:rFonts w:ascii="Times New Roman" w:eastAsia="Times New Roman" w:hAnsi="Times New Roman" w:cs="Times New Roman"/>
-          <w:sz w:val="24"/>
-          <w:szCs w:val="24"/>
-        </w:rPr>
-      </w:pPr>
+        <w:ind w:left="720"/>
+        <w:rPr>
+          <w:rFonts w:ascii="Times New Roman" w:eastAsia="Times New Roman" w:hAnsi="Times New Roman" w:cs="Times New Roman"/>
+          <w:color w:val="FFFFFF" w:themeColor="background1"/>
+          <w:sz w:val="24"/>
+          <w:szCs w:val="24"/>
+          <w:lang w:val="en-CA" w:eastAsia="en-CA"/>
+        </w:rPr>
+      </w:pPr>
+      <w:r>
+        <w:rPr>
+          <w:rFonts w:ascii="Times New Roman" w:eastAsia="Times New Roman" w:hAnsi="Times New Roman" w:cs="Times New Roman"/>
+          <w:color w:val="FFFFFF" w:themeColor="background1"/>
+          <w:sz w:val="24"/>
+          <w:szCs w:val="24"/>
+          <w:lang w:val="en-CA" w:eastAsia="en-CA"/>
+        </w:rPr>
+        <w:t>123678</w:t>
+      </w:r>
     </w:p>
     <w:sectPr>
       <w:pgSz w:w="12240" w:h="15840"/>

</xml_diff>